<commit_message>
small change in server.js                                                   add references
                                                  README.md

                                                  index.html
                                                  add button
                                                  jump back added
                                                  change legend location
                                                  updata readme.html
                                                  colors and positions
                                                  ...
</commit_message>
<xml_diff>
--- a/final_submission.docx
+++ b/final_submission.docx
@@ -19,7 +19,6 @@
       </w:r>
     </w:p>
     <w:p>
-      <w:proofErr w:type="gramStart"/>
       <w:r>
         <w:rPr>
           <w:rFonts w:hint="eastAsia"/>
@@ -27,11 +26,7 @@
         <w:t>U</w:t>
       </w:r>
       <w:r>
-        <w:t>TORid:sunxia</w:t>
-      </w:r>
-      <w:proofErr w:type="gramEnd"/>
-      <w:r>
-        <w:t>54</w:t>
+        <w:t>TORid:sunxia54</w:t>
       </w:r>
     </w:p>
     <w:p>
@@ -74,7 +69,7 @@
         <w:t xml:space="preserve"> </w:t>
       </w:r>
       <w:r>
-        <w:t>1c188eacf5a774e22c70aaef2273e8aa9ba904cf</w:t>
+        <w:t>d3e8b42d85688d00f96707dfef55bcea148a9183</w:t>
       </w:r>
     </w:p>
     <w:sectPr>

</xml_diff>